<commit_message>
finished evaluation and updated write-up backup...do demo recording next
</commit_message>
<xml_diff>
--- a/Write-Up.docx
+++ b/Write-Up.docx
@@ -81,15 +81,7 @@
         </w:numPr>
       </w:pPr>
       <w:r>
-        <w:t xml:space="preserve">In your environment, run “pip install partiture” and “pip install </w:t>
-      </w:r>
-      <w:proofErr w:type="spellStart"/>
-      <w:r>
-        <w:t>setuptools</w:t>
-      </w:r>
-      <w:proofErr w:type="spellEnd"/>
-      <w:r>
-        <w:t>”</w:t>
+        <w:t>In your environment, run “pip install partiture” and “pip install setuptools”</w:t>
       </w:r>
     </w:p>
     <w:p>
@@ -101,15 +93,7 @@
         </w:numPr>
       </w:pPr>
       <w:r>
-        <w:t xml:space="preserve">Make sure you have </w:t>
-      </w:r>
-      <w:proofErr w:type="spellStart"/>
-      <w:r>
-        <w:t>Xampp</w:t>
-      </w:r>
-      <w:proofErr w:type="spellEnd"/>
-      <w:r>
-        <w:t xml:space="preserve"> installed on your computer</w:t>
+        <w:t>Make sure you have Xampp installed on your computer</w:t>
       </w:r>
     </w:p>
     <w:p>
@@ -121,31 +105,7 @@
         </w:numPr>
       </w:pPr>
       <w:r>
-        <w:t>Clone the repo into ‘C:/</w:t>
-      </w:r>
-      <w:proofErr w:type="spellStart"/>
-      <w:r>
-        <w:t>xampp</w:t>
-      </w:r>
-      <w:proofErr w:type="spellEnd"/>
-      <w:r>
-        <w:t>/</w:t>
-      </w:r>
-      <w:proofErr w:type="spellStart"/>
-      <w:r>
-        <w:t>htdocs</w:t>
-      </w:r>
-      <w:proofErr w:type="spellEnd"/>
-      <w:r>
-        <w:t>/</w:t>
-      </w:r>
-      <w:proofErr w:type="spellStart"/>
-      <w:r>
-        <w:t>musicIR</w:t>
-      </w:r>
-      <w:proofErr w:type="spellEnd"/>
-      <w:r>
-        <w:t xml:space="preserve"> ‘</w:t>
+        <w:t>Clone the repo into ‘C:/xampp/htdocs/musicIR ‘</w:t>
       </w:r>
     </w:p>
     <w:p>
@@ -157,39 +117,7 @@
         </w:numPr>
       </w:pPr>
       <w:r>
-        <w:t xml:space="preserve">In </w:t>
-      </w:r>
-      <w:proofErr w:type="spellStart"/>
-      <w:r>
-        <w:t>settings.json</w:t>
-      </w:r>
-      <w:proofErr w:type="spellEnd"/>
-      <w:r>
-        <w:t xml:space="preserve"> of </w:t>
-      </w:r>
-      <w:proofErr w:type="spellStart"/>
-      <w:r>
-        <w:t>vscode</w:t>
-      </w:r>
-      <w:proofErr w:type="spellEnd"/>
-      <w:r>
-        <w:t>, set: "</w:t>
-      </w:r>
-      <w:proofErr w:type="spellStart"/>
-      <w:r>
-        <w:t>php.validate.executablePath</w:t>
-      </w:r>
-      <w:proofErr w:type="spellEnd"/>
-      <w:r>
-        <w:t xml:space="preserve">": "C:/xampp/php/php.exe" (not sure if this is necessary, but if it is </w:t>
-      </w:r>
-      <w:proofErr w:type="spellStart"/>
-      <w:r>
-        <w:t>VSCode</w:t>
-      </w:r>
-      <w:proofErr w:type="spellEnd"/>
-      <w:r>
-        <w:t xml:space="preserve"> will prompt you)</w:t>
+        <w:t>In settings.json of vscode, set: "php.validate.executablePath": "C:/xampp/php/php.exe" (not sure if this is necessary, but if it is VSCode will prompt you)</w:t>
       </w:r>
     </w:p>
     <w:p>
@@ -201,15 +129,7 @@
         </w:numPr>
       </w:pPr>
       <w:r>
-        <w:t xml:space="preserve">Open the </w:t>
-      </w:r>
-      <w:proofErr w:type="spellStart"/>
-      <w:r>
-        <w:t>Xampp</w:t>
-      </w:r>
-      <w:proofErr w:type="spellEnd"/>
-      <w:r>
-        <w:t xml:space="preserve"> Control Panel app</w:t>
+        <w:t>Open the Xampp Control Panel app</w:t>
       </w:r>
     </w:p>
     <w:p>
@@ -221,15 +141,7 @@
         </w:numPr>
       </w:pPr>
       <w:r>
-        <w:t xml:space="preserve">Run Apache from </w:t>
-      </w:r>
-      <w:proofErr w:type="spellStart"/>
-      <w:r>
-        <w:t>Xampp</w:t>
-      </w:r>
-      <w:proofErr w:type="spellEnd"/>
-      <w:r>
-        <w:t xml:space="preserve"> Control Panel</w:t>
+        <w:t>Run Apache from Xampp Control Panel</w:t>
       </w:r>
     </w:p>
     <w:p>
@@ -297,23 +209,7 @@
         </w:rPr>
       </w:pPr>
       <w:r>
-        <w:t xml:space="preserve">I had to do a lot of experimentation and research to figure out how to use the partiture library to determine what features it can extract from midis, understand the documentations terminology, and determine which features will always be encoded and midis and what should be estimated using </w:t>
-      </w:r>
-      <w:proofErr w:type="spellStart"/>
-      <w:r>
-        <w:t>partitura’s</w:t>
-      </w:r>
-      <w:proofErr w:type="spellEnd"/>
-      <w:r>
-        <w:t xml:space="preserve"> </w:t>
-      </w:r>
-      <w:proofErr w:type="spellStart"/>
-      <w:r>
-        <w:t>musicanalysis</w:t>
-      </w:r>
-      <w:proofErr w:type="spellEnd"/>
-      <w:r>
-        <w:t xml:space="preserve"> module.</w:t>
+        <w:t>I had to do a lot of experimentation and research to figure out how to use the partiture library to determine what features it can extract from midis, understand the documentations terminology, and determine which features will always be encoded and midis and what should be estimated using partitura’s musicanalysis module.</w:t>
       </w:r>
     </w:p>
     <w:p>
@@ -370,23 +266,7 @@
         <w:t>d</w:t>
       </w:r>
       <w:r>
-        <w:t xml:space="preserve"> the runtime from 7 minutes down to a few seconds, severely improving the user experience. At first, I processed the midi collection into vectors at run time, but in my final implementation, I processed the midi collection into vectors </w:t>
-      </w:r>
-      <w:proofErr w:type="spellStart"/>
-      <w:r>
-        <w:t>before hand</w:t>
-      </w:r>
-      <w:proofErr w:type="spellEnd"/>
-      <w:r>
-        <w:t xml:space="preserve"> and stored them in a </w:t>
-      </w:r>
-      <w:proofErr w:type="spellStart"/>
-      <w:r>
-        <w:t>json</w:t>
-      </w:r>
-      <w:proofErr w:type="spellEnd"/>
-      <w:r>
-        <w:t xml:space="preserve"> file to be read at runtime. I made sure this didn’t hinder my ability to freely change and experiment with different vector weighting schemes by multiplying the weight vector into the midi vectors at run time.</w:t>
+        <w:t xml:space="preserve"> the runtime from 7 minutes down to a few seconds, severely improving the user experience. At first, I processed the midi collection into vectors at run time, but in my final implementation, I processed the midi collection into vectors before hand and stored them in a json file to be read at runtime. I made sure this didn’t hinder my ability to freely change and experiment with different vector weighting schemes by multiplying the weight vector into the midi vectors at run time.</w:t>
       </w:r>
     </w:p>
     <w:p>
@@ -478,13 +358,8 @@
       </w:r>
     </w:p>
     <w:p>
-      <w:proofErr w:type="spellStart"/>
-      <w:r>
-        <w:t>genre_groupings</w:t>
-      </w:r>
-      <w:proofErr w:type="spellEnd"/>
-      <w:r>
-        <w:t xml:space="preserve"> = [["Pop", "Rock", "Punk", "Lyrical", "Country", "Rap"], ["Movie", "Video Game", "Orchestral/Video Game", "Lyrical"], ["Carol", "Lyrical", "Folk"],  ["Classical", "Orchestral/Video Game", "Baroque", "Renaissance", "March", "Folk"], ["Blues", "Jazz", "Orchestral/Video Game"]]</w:t>
+      <w:r>
+        <w:t>genre_groupings = [["Pop", "Rock", "Punk", "Lyrical", "Country", "Rap"], ["Movie", "Video Game", "Orchestral/Video Game", "Lyrical"], ["Carol", "Lyrical", "Folk"],  ["Classical", "Orchestral/Video Game", "Baroque", "Renaissance", "March", "Folk"], ["Blues", "Jazz", "Orchestral/Video Game"]]</w:t>
       </w:r>
     </w:p>
     <w:p/>
@@ -529,8 +404,101 @@
       </w:r>
     </w:p>
     <w:p>
-      <w:r>
-        <w:t xml:space="preserve">Score: </w:t>
+      <w:pPr>
+        <w:pStyle w:val="ListParagraph"/>
+        <w:numPr>
+          <w:ilvl w:val="0"/>
+          <w:numId w:val="4"/>
+        </w:numPr>
+      </w:pPr>
+      <w:r>
+        <w:t>"Mass in B Minor - Kyrie eleison"</w:t>
+      </w:r>
+      <w:r>
+        <w:t xml:space="preserve"> by </w:t>
+      </w:r>
+      <w:r>
+        <w:t>Bach</w:t>
+      </w:r>
+    </w:p>
+    <w:p>
+      <w:pPr>
+        <w:pStyle w:val="ListParagraph"/>
+        <w:numPr>
+          <w:ilvl w:val="0"/>
+          <w:numId w:val="4"/>
+        </w:numPr>
+      </w:pPr>
+      <w:r>
+        <w:t>"There's Your Trouble"</w:t>
+      </w:r>
+      <w:r>
+        <w:t xml:space="preserve"> by </w:t>
+      </w:r>
+      <w:r>
+        <w:t>Dixie Chicks</w:t>
+      </w:r>
+      <w:r>
+        <w:t xml:space="preserve"> </w:t>
+      </w:r>
+    </w:p>
+    <w:p>
+      <w:pPr>
+        <w:pStyle w:val="ListParagraph"/>
+        <w:numPr>
+          <w:ilvl w:val="0"/>
+          <w:numId w:val="4"/>
+        </w:numPr>
+      </w:pPr>
+      <w:r>
+        <w:t>"Sonata No. 1 in B minor - BWV 1030 for Flute and Harpsichord"</w:t>
+      </w:r>
+      <w:r>
+        <w:t xml:space="preserve"> by </w:t>
+      </w:r>
+      <w:r>
+        <w:t>Bach"</w:t>
+      </w:r>
+    </w:p>
+    <w:p>
+      <w:pPr>
+        <w:pStyle w:val="ListParagraph"/>
+        <w:numPr>
+          <w:ilvl w:val="0"/>
+          <w:numId w:val="4"/>
+        </w:numPr>
+      </w:pPr>
+      <w:r>
+        <w:t>"Magnificat in D major"</w:t>
+      </w:r>
+      <w:r>
+        <w:t xml:space="preserve"> by </w:t>
+      </w:r>
+      <w:r>
+        <w:t>"Bach"</w:t>
+      </w:r>
+    </w:p>
+    <w:p>
+      <w:pPr>
+        <w:pStyle w:val="ListParagraph"/>
+        <w:numPr>
+          <w:ilvl w:val="0"/>
+          <w:numId w:val="4"/>
+        </w:numPr>
+      </w:pPr>
+      <w:r>
+        <w:t>"Caro Mio Ben"</w:t>
+      </w:r>
+      <w:r>
+        <w:t xml:space="preserve"> by</w:t>
+      </w:r>
+      <w:r>
+        <w:t xml:space="preserve"> "G. Giordano"</w:t>
+      </w:r>
+    </w:p>
+    <w:p>
+      <w:r>
+        <w:t>Score: 0.8</w:t>
       </w:r>
     </w:p>
     <w:p/>
@@ -560,8 +528,105 @@
       </w:r>
     </w:p>
     <w:p>
-      <w:r>
-        <w:t xml:space="preserve">Score: </w:t>
+      <w:pPr>
+        <w:pStyle w:val="ListParagraph"/>
+        <w:numPr>
+          <w:ilvl w:val="0"/>
+          <w:numId w:val="5"/>
+        </w:numPr>
+      </w:pPr>
+      <w:r>
+        <w:t>"Are You That Somebody"</w:t>
+      </w:r>
+      <w:r>
+        <w:t xml:space="preserve"> by </w:t>
+      </w:r>
+      <w:r>
+        <w:t>Aaliyah</w:t>
+      </w:r>
+    </w:p>
+    <w:p>
+      <w:pPr>
+        <w:pStyle w:val="ListParagraph"/>
+        <w:numPr>
+          <w:ilvl w:val="0"/>
+          <w:numId w:val="5"/>
+        </w:numPr>
+      </w:pPr>
+      <w:r>
+        <w:t>"Day One"</w:t>
+      </w:r>
+      <w:r>
+        <w:t xml:space="preserve"> by </w:t>
+      </w:r>
+      <w:r>
+        <w:t>Hans Zimmer</w:t>
+      </w:r>
+    </w:p>
+    <w:p>
+      <w:pPr>
+        <w:pStyle w:val="ListParagraph"/>
+        <w:numPr>
+          <w:ilvl w:val="0"/>
+          <w:numId w:val="5"/>
+        </w:numPr>
+      </w:pPr>
+      <w:r>
+        <w:t>"Fantasia and Fugue in C minor - Fantasia"</w:t>
+      </w:r>
+      <w:r>
+        <w:t xml:space="preserve"> by </w:t>
+      </w:r>
+      <w:r>
+        <w:t>Bach</w:t>
+      </w:r>
+    </w:p>
+    <w:p>
+      <w:pPr>
+        <w:pStyle w:val="ListParagraph"/>
+        <w:numPr>
+          <w:ilvl w:val="0"/>
+          <w:numId w:val="5"/>
+        </w:numPr>
+      </w:pPr>
+      <w:r>
+        <w:lastRenderedPageBreak/>
+        <w:t>"The Matrix Theme"</w:t>
+      </w:r>
+      <w:r>
+        <w:t xml:space="preserve"> by </w:t>
+      </w:r>
+      <w:r>
+        <w:t>Don Davis</w:t>
+      </w:r>
+    </w:p>
+    <w:p>
+      <w:pPr>
+        <w:pStyle w:val="ListParagraph"/>
+        <w:numPr>
+          <w:ilvl w:val="0"/>
+          <w:numId w:val="5"/>
+        </w:numPr>
+      </w:pPr>
+      <w:r>
+        <w:t>"Don</w:t>
+      </w:r>
+      <w:r>
+        <w:t>’</w:t>
+      </w:r>
+      <w:r>
+        <w:t>t Answer Me"</w:t>
+      </w:r>
+      <w:r>
+        <w:t xml:space="preserve"> by</w:t>
+      </w:r>
+      <w:r>
+        <w:t xml:space="preserve"> "Alan Parsons"</w:t>
+      </w:r>
+    </w:p>
+    <w:p>
+      <w:r>
+        <w:t>Score: 0.4</w:t>
       </w:r>
     </w:p>
     <w:p/>
@@ -573,13 +638,8 @@
       <w:r>
         <w:t>“</w:t>
       </w:r>
-      <w:proofErr w:type="spellStart"/>
-      <w:r>
-        <w:t>Ghirahim's</w:t>
-      </w:r>
-      <w:proofErr w:type="spellEnd"/>
-      <w:r>
-        <w:t xml:space="preserve"> Theme</w:t>
+      <w:r>
+        <w:t>Ghirahim's Theme</w:t>
       </w:r>
       <w:r>
         <w:t>”</w:t>
@@ -597,67 +657,353 @@
       </w:r>
     </w:p>
     <w:p>
+      <w:pPr>
+        <w:pStyle w:val="ListParagraph"/>
+        <w:numPr>
+          <w:ilvl w:val="0"/>
+          <w:numId w:val="6"/>
+        </w:numPr>
+      </w:pPr>
+      <w:r>
+        <w:t>"Ghirahim's Theme"</w:t>
+      </w:r>
+      <w:r>
+        <w:t xml:space="preserve"> by </w:t>
+      </w:r>
+      <w:r>
+        <w:t>Hajime Wakai, Shiho Fujii, Mahito Yokota, Takeshi Hama, and Koji Kondo</w:t>
+      </w:r>
+    </w:p>
+    <w:p>
+      <w:pPr>
+        <w:pStyle w:val="ListParagraph"/>
+        <w:numPr>
+          <w:ilvl w:val="0"/>
+          <w:numId w:val="6"/>
+        </w:numPr>
+      </w:pPr>
+      <w:r>
+        <w:t>"Ballade: S'aincy Estoit"</w:t>
+      </w:r>
+      <w:r>
+        <w:t xml:space="preserve"> by </w:t>
+      </w:r>
+      <w:r>
+        <w:t>Solage</w:t>
+      </w:r>
+      <w:r>
+        <w:t xml:space="preserve"> </w:t>
+      </w:r>
+    </w:p>
+    <w:p>
+      <w:pPr>
+        <w:pStyle w:val="ListParagraph"/>
+        <w:numPr>
+          <w:ilvl w:val="0"/>
+          <w:numId w:val="6"/>
+        </w:numPr>
+      </w:pPr>
+      <w:r>
+        <w:t>"Mountains"</w:t>
+      </w:r>
+      <w:r>
+        <w:t xml:space="preserve"> by </w:t>
+      </w:r>
+      <w:r>
+        <w:t xml:space="preserve">Hans Zimmer </w:t>
+      </w:r>
+    </w:p>
+    <w:p>
+      <w:pPr>
+        <w:pStyle w:val="ListParagraph"/>
+        <w:numPr>
+          <w:ilvl w:val="0"/>
+          <w:numId w:val="6"/>
+        </w:numPr>
+      </w:pPr>
+      <w:r>
+        <w:t>"Le Greygnour Bien"</w:t>
+      </w:r>
+      <w:r>
+        <w:t xml:space="preserve"> by</w:t>
+      </w:r>
+      <w:r>
+        <w:t xml:space="preserve"> Matheus de Peruso</w:t>
+      </w:r>
+    </w:p>
+    <w:p>
+      <w:pPr>
+        <w:pStyle w:val="ListParagraph"/>
+        <w:numPr>
+          <w:ilvl w:val="0"/>
+          <w:numId w:val="6"/>
+        </w:numPr>
+      </w:pPr>
+      <w:r>
+        <w:t>World 3: Pipe Works</w:t>
+      </w:r>
+      <w:r>
+        <w:t xml:space="preserve"> by </w:t>
+      </w:r>
+      <w:r>
+        <w:t>"Lawrence Schwelder"</w:t>
+      </w:r>
+    </w:p>
+    <w:p>
+      <w:r>
+        <w:t>Score: 1.0</w:t>
+      </w:r>
+    </w:p>
+    <w:p/>
+    <w:p>
+      <w:r>
+        <w:t xml:space="preserve">Query: </w:t>
+      </w:r>
+      <w:r>
+        <w:t>“</w:t>
+      </w:r>
+      <w:r>
+        <w:t>86</w:t>
+      </w:r>
+      <w:r>
+        <w:t>”</w:t>
+      </w:r>
+      <w:r>
+        <w:t xml:space="preserve"> by Green Day</w:t>
+      </w:r>
+    </w:p>
+    <w:p>
+      <w:r>
+        <w:t xml:space="preserve">Returned Results: </w:t>
+      </w:r>
+    </w:p>
+    <w:p>
+      <w:pPr>
+        <w:pStyle w:val="ListParagraph"/>
+        <w:numPr>
+          <w:ilvl w:val="0"/>
+          <w:numId w:val="7"/>
+        </w:numPr>
+      </w:pPr>
+      <w:r>
+        <w:t>"86"</w:t>
+      </w:r>
+      <w:r>
+        <w:t xml:space="preserve"> by </w:t>
+      </w:r>
+      <w:r>
+        <w:t>Green Day</w:t>
+      </w:r>
+      <w:r>
+        <w:t xml:space="preserve"> </w:t>
+      </w:r>
+    </w:p>
+    <w:p>
+      <w:pPr>
+        <w:pStyle w:val="ListParagraph"/>
+        <w:numPr>
+          <w:ilvl w:val="0"/>
+          <w:numId w:val="7"/>
+        </w:numPr>
+      </w:pPr>
+      <w:r>
+        <w:t>"Amazed"</w:t>
+      </w:r>
+      <w:r>
+        <w:t xml:space="preserve"> by </w:t>
+      </w:r>
+      <w:r>
+        <w:t>The Offspring</w:t>
+      </w:r>
+    </w:p>
+    <w:p>
+      <w:pPr>
+        <w:pStyle w:val="ListParagraph"/>
+        <w:numPr>
+          <w:ilvl w:val="0"/>
+          <w:numId w:val="7"/>
+        </w:numPr>
+      </w:pPr>
+      <w:r>
+        <w:t>"Waiting Room"</w:t>
+      </w:r>
+      <w:r>
+        <w:t xml:space="preserve"> by </w:t>
+      </w:r>
+      <w:r>
+        <w:t xml:space="preserve">Fugazi" </w:t>
+      </w:r>
+    </w:p>
+    <w:p>
+      <w:pPr>
+        <w:pStyle w:val="ListParagraph"/>
+        <w:numPr>
+          <w:ilvl w:val="0"/>
+          <w:numId w:val="7"/>
+        </w:numPr>
+      </w:pPr>
+      <w:r>
+        <w:t>"9th at Pine"</w:t>
+      </w:r>
+      <w:r>
+        <w:t xml:space="preserve"> by </w:t>
+      </w:r>
+      <w:r>
+        <w:t>Less Than Jake</w:t>
+      </w:r>
+    </w:p>
+    <w:p>
+      <w:pPr>
+        <w:pStyle w:val="ListParagraph"/>
+        <w:numPr>
+          <w:ilvl w:val="0"/>
+          <w:numId w:val="7"/>
+        </w:numPr>
+      </w:pPr>
+      <w:r>
+        <w:t xml:space="preserve"> "Ghaetta"</w:t>
+      </w:r>
+      <w:r>
+        <w:t xml:space="preserve"> by [Artist </w:t>
+      </w:r>
+      <w:r>
+        <w:t>Unknown</w:t>
+      </w:r>
+      <w:r>
+        <w:t>]</w:t>
+      </w:r>
+    </w:p>
+    <w:p>
+      <w:r>
+        <w:t>Score: 0.8</w:t>
+      </w:r>
+    </w:p>
+    <w:p/>
+    <w:p>
+      <w:r>
+        <w:t xml:space="preserve">Query: </w:t>
+      </w:r>
+      <w:r>
+        <w:t>“</w:t>
+      </w:r>
+      <w:r>
+        <w:t>Mountains"</w:t>
+      </w:r>
+      <w:r>
+        <w:t xml:space="preserve"> by </w:t>
+      </w:r>
+      <w:r>
+        <w:t>Hans Zimmer</w:t>
+      </w:r>
+    </w:p>
+    <w:p>
+      <w:r>
+        <w:t xml:space="preserve">Returned Results: </w:t>
+      </w:r>
+    </w:p>
+    <w:p>
+      <w:pPr>
+        <w:pStyle w:val="ListParagraph"/>
+        <w:numPr>
+          <w:ilvl w:val="0"/>
+          <w:numId w:val="8"/>
+        </w:numPr>
+      </w:pPr>
+      <w:r>
+        <w:t>"Mountains"</w:t>
+      </w:r>
+      <w:r>
+        <w:t xml:space="preserve"> by </w:t>
+      </w:r>
+      <w:r>
+        <w:t>Hans Zimmer</w:t>
+      </w:r>
+      <w:r>
+        <w:t xml:space="preserve"> </w:t>
+      </w:r>
+    </w:p>
+    <w:p>
+      <w:pPr>
+        <w:pStyle w:val="ListParagraph"/>
+        <w:numPr>
+          <w:ilvl w:val="0"/>
+          <w:numId w:val="8"/>
+        </w:numPr>
+      </w:pPr>
+      <w:r>
+        <w:t>“</w:t>
+      </w:r>
+      <w:r>
+        <w:t>World 3: Pipe Works"</w:t>
+      </w:r>
+      <w:r>
+        <w:t xml:space="preserve"> by </w:t>
+      </w:r>
+      <w:r>
+        <w:t>Lawrence Schwelder</w:t>
+      </w:r>
+    </w:p>
+    <w:p>
+      <w:pPr>
+        <w:pStyle w:val="ListParagraph"/>
+        <w:numPr>
+          <w:ilvl w:val="0"/>
+          <w:numId w:val="8"/>
+        </w:numPr>
+      </w:pPr>
       <w:r>
         <w:lastRenderedPageBreak/>
-        <w:t xml:space="preserve">Score: </w:t>
-      </w:r>
-    </w:p>
-    <w:p/>
-    <w:p/>
-    <w:p>
-      <w:r>
-        <w:t xml:space="preserve">Query: </w:t>
-      </w:r>
-      <w:r>
         <w:t>“</w:t>
       </w:r>
       <w:r>
-        <w:t>86</w:t>
-      </w:r>
-      <w:r>
-        <w:t>”</w:t>
-      </w:r>
-      <w:r>
-        <w:t xml:space="preserve"> by Green Day</w:t>
-      </w:r>
-    </w:p>
-    <w:p>
-      <w:r>
-        <w:t xml:space="preserve">Returned Results: </w:t>
-      </w:r>
-    </w:p>
-    <w:p>
-      <w:r>
-        <w:t xml:space="preserve">Score: </w:t>
-      </w:r>
-    </w:p>
-    <w:p/>
-    <w:p/>
-    <w:p>
-      <w:r>
-        <w:t xml:space="preserve">Query: </w:t>
-      </w:r>
-      <w:r>
-        <w:t>“</w:t>
-      </w:r>
-      <w:r>
-        <w:t>Mountains"</w:t>
+        <w:t>Ghirahim's Theme"</w:t>
       </w:r>
       <w:r>
         <w:t xml:space="preserve"> by </w:t>
       </w:r>
       <w:r>
-        <w:t>Hans Zimmer</w:t>
-      </w:r>
-    </w:p>
-    <w:p>
-      <w:r>
-        <w:t xml:space="preserve">Returned Results: </w:t>
-      </w:r>
-    </w:p>
-    <w:p>
-      <w:r>
-        <w:t xml:space="preserve">Score: </w:t>
+        <w:t>Hajime Wakai, Shiho Fujii, Mahito Yokota, Takeshi Hama, and Koji Kondo</w:t>
+      </w:r>
+    </w:p>
+    <w:p>
+      <w:pPr>
+        <w:pStyle w:val="ListParagraph"/>
+        <w:numPr>
+          <w:ilvl w:val="0"/>
+          <w:numId w:val="8"/>
+        </w:numPr>
+      </w:pPr>
+      <w:r>
+        <w:t>"Ballade: S'aincy Estoit"</w:t>
+      </w:r>
+      <w:r>
+        <w:t xml:space="preserve"> by</w:t>
+      </w:r>
+      <w:r>
+        <w:t xml:space="preserve"> Solage</w:t>
+      </w:r>
+    </w:p>
+    <w:p>
+      <w:pPr>
+        <w:pStyle w:val="ListParagraph"/>
+        <w:numPr>
+          <w:ilvl w:val="0"/>
+          <w:numId w:val="8"/>
+        </w:numPr>
+      </w:pPr>
+      <w:r>
+        <w:t>"The Crystal Tower"</w:t>
+      </w:r>
+      <w:r>
+        <w:t xml:space="preserve"> by </w:t>
+      </w:r>
+      <w:r>
+        <w:t>Nobuo Uematsu</w:t>
+      </w:r>
+    </w:p>
+    <w:p>
+      <w:r>
+        <w:t>Score: 0.8</w:t>
       </w:r>
     </w:p>
     <w:p/>
@@ -677,13 +1023,60 @@
       </w:r>
     </w:p>
     <w:p>
-      <w:r>
-        <w:t>Data set size due to difficulty/time of construction</w:t>
-      </w:r>
-    </w:p>
-    <w:p>
-      <w:r>
-        <w:t>Difficult evaluation</w:t>
+      <w:pPr>
+        <w:pStyle w:val="ListParagraph"/>
+        <w:numPr>
+          <w:ilvl w:val="0"/>
+          <w:numId w:val="3"/>
+        </w:numPr>
+      </w:pPr>
+      <w:r>
+        <w:t>The data set is smaller than I would like due to how long</w:t>
+      </w:r>
+      <w:r>
+        <w:t xml:space="preserve"> manual construction takes. I had to </w:t>
+      </w:r>
+      <w:r>
+        <w:t>find suitable midis to download and</w:t>
+      </w:r>
+      <w:r>
+        <w:t xml:space="preserve"> then research their composer and genre information. </w:t>
+      </w:r>
+      <w:r>
+        <w:t>It would be great to automate the construction, but this would take more time since I would have to figure out a way to automatically download midis, making sure they are valid files and not viruses, and also automatically search the web for their genre</w:t>
+      </w:r>
+      <w:r>
+        <w:t xml:space="preserve"> and </w:t>
+      </w:r>
+      <w:r>
+        <w:t>composer</w:t>
+      </w:r>
+      <w:r>
+        <w:t xml:space="preserve"> </w:t>
+      </w:r>
+      <w:r>
+        <w:t>for the information file.</w:t>
+      </w:r>
+      <w:r>
+        <w:t xml:space="preserve"> </w:t>
+      </w:r>
+      <w:r>
+        <w:t>If I had more time to work on this project, I would research this.</w:t>
+      </w:r>
+      <w:r>
+        <w:t xml:space="preserve"> The small dataset probably impacted the results.</w:t>
+      </w:r>
+    </w:p>
+    <w:p>
+      <w:pPr>
+        <w:pStyle w:val="ListParagraph"/>
+        <w:numPr>
+          <w:ilvl w:val="0"/>
+          <w:numId w:val="3"/>
+        </w:numPr>
+      </w:pPr>
+      <w:r>
+        <w:t>Evaluation was difficult because “similar” for music is subjective. I tried to choose sensible genre groupings and listened to the results given in the evaluation, adjusting the groupings if the score didn’t seem suitable. But again, this is pretty subjective.</w:t>
       </w:r>
     </w:p>
     <w:p/>
@@ -702,6 +1095,458 @@
 <file path=word/numbering.xml><?xml version="1.0" encoding="utf-8"?>
 <w:numbering xmlns:wpc="http://schemas.microsoft.com/office/word/2010/wordprocessingCanvas" xmlns:cx="http://schemas.microsoft.com/office/drawing/2014/chartex" xmlns:cx1="http://schemas.microsoft.com/office/drawing/2015/9/8/chartex" xmlns:cx2="http://schemas.microsoft.com/office/drawing/2015/10/21/chartex" xmlns:cx3="http://schemas.microsoft.com/office/drawing/2016/5/9/chartex" xmlns:cx4="http://schemas.microsoft.com/office/drawing/2016/5/10/chartex" xmlns:cx5="http://schemas.microsoft.com/office/drawing/2016/5/11/chartex" xmlns:cx6="http://schemas.microsoft.com/office/drawing/2016/5/12/chartex" xmlns:cx7="http://schemas.microsoft.com/office/drawing/2016/5/13/chartex" xmlns:cx8="http://schemas.microsoft.com/office/drawing/2016/5/14/chartex" xmlns:mc="http://schemas.openxmlformats.org/markup-compatibility/2006" xmlns:aink="http://schemas.microsoft.com/office/drawing/2016/ink" xmlns:am3d="http://schemas.microsoft.com/office/drawing/2017/model3d" xmlns:o="urn:schemas-microsoft-com:office:office" xmlns:oel="http://schemas.microsoft.com/office/2019/extlst" xmlns:r="http://schemas.openxmlformats.org/officeDocument/2006/relationships" xmlns:m="http://schemas.openxmlformats.org/officeDocument/2006/math" xmlns:v="urn:schemas-microsoft-com:vml" xmlns:wp14="http://schemas.microsoft.com/office/word/2010/wordprocessingDrawing" xmlns:wp="http://schemas.openxmlformats.org/drawingml/2006/wordprocessingDrawing" xmlns:w10="urn:schemas-microsoft-com:office:word" xmlns:w="http://schemas.openxmlformats.org/wordprocessingml/2006/main" xmlns:w14="http://schemas.microsoft.com/office/word/2010/wordml" xmlns:w15="http://schemas.microsoft.com/office/word/2012/wordml" xmlns:w16cex="http://schemas.microsoft.com/office/word/2018/wordml/cex" xmlns:w16cid="http://schemas.microsoft.com/office/word/2016/wordml/cid" xmlns:w16="http://schemas.microsoft.com/office/word/2018/wordml" xmlns:w16du="http://schemas.microsoft.com/office/word/2023/wordml/word16du" xmlns:w16sdtdh="http://schemas.microsoft.com/office/word/2020/wordml/sdtdatahash" xmlns:w16sdtfl="http://schemas.microsoft.com/office/word/2024/wordml/sdtformatlock" xmlns:w16se="http://schemas.microsoft.com/office/word/2015/wordml/symex" xmlns:wpg="http://schemas.microsoft.com/office/word/2010/wordprocessingGroup" xmlns:wpi="http://schemas.microsoft.com/office/word/2010/wordprocessingInk" xmlns:wne="http://schemas.microsoft.com/office/word/2006/wordml" xmlns:wps="http://schemas.microsoft.com/office/word/2010/wordprocessingShape" mc:Ignorable="w14 w15 w16se w16cid w16 w16cex w16sdtdh w16sdtfl w16du wp14">
   <w:abstractNum w:abstractNumId="0" w15:restartNumberingAfterBreak="0">
+    <w:nsid w:val="0DA34FDC"/>
+    <w:multiLevelType w:val="hybridMultilevel"/>
+    <w:tmpl w:val="D9845380"/>
+    <w:lvl w:ilvl="0" w:tplc="04090001">
+      <w:start w:val="1"/>
+      <w:numFmt w:val="bullet"/>
+      <w:lvlText w:val=""/>
+      <w:lvlJc w:val="left"/>
+      <w:pPr>
+        <w:ind w:left="720" w:hanging="360"/>
+      </w:pPr>
+      <w:rPr>
+        <w:rFonts w:ascii="Symbol" w:hAnsi="Symbol" w:hint="default"/>
+      </w:rPr>
+    </w:lvl>
+    <w:lvl w:ilvl="1" w:tplc="04090003" w:tentative="1">
+      <w:start w:val="1"/>
+      <w:numFmt w:val="bullet"/>
+      <w:lvlText w:val="o"/>
+      <w:lvlJc w:val="left"/>
+      <w:pPr>
+        <w:ind w:left="1440" w:hanging="360"/>
+      </w:pPr>
+      <w:rPr>
+        <w:rFonts w:ascii="Courier New" w:hAnsi="Courier New" w:cs="Courier New" w:hint="default"/>
+      </w:rPr>
+    </w:lvl>
+    <w:lvl w:ilvl="2" w:tplc="04090005" w:tentative="1">
+      <w:start w:val="1"/>
+      <w:numFmt w:val="bullet"/>
+      <w:lvlText w:val=""/>
+      <w:lvlJc w:val="left"/>
+      <w:pPr>
+        <w:ind w:left="2160" w:hanging="360"/>
+      </w:pPr>
+      <w:rPr>
+        <w:rFonts w:ascii="Wingdings" w:hAnsi="Wingdings" w:hint="default"/>
+      </w:rPr>
+    </w:lvl>
+    <w:lvl w:ilvl="3" w:tplc="04090001" w:tentative="1">
+      <w:start w:val="1"/>
+      <w:numFmt w:val="bullet"/>
+      <w:lvlText w:val=""/>
+      <w:lvlJc w:val="left"/>
+      <w:pPr>
+        <w:ind w:left="2880" w:hanging="360"/>
+      </w:pPr>
+      <w:rPr>
+        <w:rFonts w:ascii="Symbol" w:hAnsi="Symbol" w:hint="default"/>
+      </w:rPr>
+    </w:lvl>
+    <w:lvl w:ilvl="4" w:tplc="04090003" w:tentative="1">
+      <w:start w:val="1"/>
+      <w:numFmt w:val="bullet"/>
+      <w:lvlText w:val="o"/>
+      <w:lvlJc w:val="left"/>
+      <w:pPr>
+        <w:ind w:left="3600" w:hanging="360"/>
+      </w:pPr>
+      <w:rPr>
+        <w:rFonts w:ascii="Courier New" w:hAnsi="Courier New" w:cs="Courier New" w:hint="default"/>
+      </w:rPr>
+    </w:lvl>
+    <w:lvl w:ilvl="5" w:tplc="04090005" w:tentative="1">
+      <w:start w:val="1"/>
+      <w:numFmt w:val="bullet"/>
+      <w:lvlText w:val=""/>
+      <w:lvlJc w:val="left"/>
+      <w:pPr>
+        <w:ind w:left="4320" w:hanging="360"/>
+      </w:pPr>
+      <w:rPr>
+        <w:rFonts w:ascii="Wingdings" w:hAnsi="Wingdings" w:hint="default"/>
+      </w:rPr>
+    </w:lvl>
+    <w:lvl w:ilvl="6" w:tplc="04090001" w:tentative="1">
+      <w:start w:val="1"/>
+      <w:numFmt w:val="bullet"/>
+      <w:lvlText w:val=""/>
+      <w:lvlJc w:val="left"/>
+      <w:pPr>
+        <w:ind w:left="5040" w:hanging="360"/>
+      </w:pPr>
+      <w:rPr>
+        <w:rFonts w:ascii="Symbol" w:hAnsi="Symbol" w:hint="default"/>
+      </w:rPr>
+    </w:lvl>
+    <w:lvl w:ilvl="7" w:tplc="04090003" w:tentative="1">
+      <w:start w:val="1"/>
+      <w:numFmt w:val="bullet"/>
+      <w:lvlText w:val="o"/>
+      <w:lvlJc w:val="left"/>
+      <w:pPr>
+        <w:ind w:left="5760" w:hanging="360"/>
+      </w:pPr>
+      <w:rPr>
+        <w:rFonts w:ascii="Courier New" w:hAnsi="Courier New" w:cs="Courier New" w:hint="default"/>
+      </w:rPr>
+    </w:lvl>
+    <w:lvl w:ilvl="8" w:tplc="04090005" w:tentative="1">
+      <w:start w:val="1"/>
+      <w:numFmt w:val="bullet"/>
+      <w:lvlText w:val=""/>
+      <w:lvlJc w:val="left"/>
+      <w:pPr>
+        <w:ind w:left="6480" w:hanging="360"/>
+      </w:pPr>
+      <w:rPr>
+        <w:rFonts w:ascii="Wingdings" w:hAnsi="Wingdings" w:hint="default"/>
+      </w:rPr>
+    </w:lvl>
+  </w:abstractNum>
+  <w:abstractNum w:abstractNumId="1" w15:restartNumberingAfterBreak="0">
+    <w:nsid w:val="2AE312BD"/>
+    <w:multiLevelType w:val="hybridMultilevel"/>
+    <w:tmpl w:val="FD1A7DFC"/>
+    <w:lvl w:ilvl="0" w:tplc="04090001">
+      <w:start w:val="1"/>
+      <w:numFmt w:val="bullet"/>
+      <w:lvlText w:val=""/>
+      <w:lvlJc w:val="left"/>
+      <w:pPr>
+        <w:ind w:left="720" w:hanging="360"/>
+      </w:pPr>
+      <w:rPr>
+        <w:rFonts w:ascii="Symbol" w:hAnsi="Symbol" w:hint="default"/>
+      </w:rPr>
+    </w:lvl>
+    <w:lvl w:ilvl="1" w:tplc="04090003" w:tentative="1">
+      <w:start w:val="1"/>
+      <w:numFmt w:val="bullet"/>
+      <w:lvlText w:val="o"/>
+      <w:lvlJc w:val="left"/>
+      <w:pPr>
+        <w:ind w:left="1440" w:hanging="360"/>
+      </w:pPr>
+      <w:rPr>
+        <w:rFonts w:ascii="Courier New" w:hAnsi="Courier New" w:cs="Courier New" w:hint="default"/>
+      </w:rPr>
+    </w:lvl>
+    <w:lvl w:ilvl="2" w:tplc="04090005" w:tentative="1">
+      <w:start w:val="1"/>
+      <w:numFmt w:val="bullet"/>
+      <w:lvlText w:val=""/>
+      <w:lvlJc w:val="left"/>
+      <w:pPr>
+        <w:ind w:left="2160" w:hanging="360"/>
+      </w:pPr>
+      <w:rPr>
+        <w:rFonts w:ascii="Wingdings" w:hAnsi="Wingdings" w:hint="default"/>
+      </w:rPr>
+    </w:lvl>
+    <w:lvl w:ilvl="3" w:tplc="04090001" w:tentative="1">
+      <w:start w:val="1"/>
+      <w:numFmt w:val="bullet"/>
+      <w:lvlText w:val=""/>
+      <w:lvlJc w:val="left"/>
+      <w:pPr>
+        <w:ind w:left="2880" w:hanging="360"/>
+      </w:pPr>
+      <w:rPr>
+        <w:rFonts w:ascii="Symbol" w:hAnsi="Symbol" w:hint="default"/>
+      </w:rPr>
+    </w:lvl>
+    <w:lvl w:ilvl="4" w:tplc="04090003" w:tentative="1">
+      <w:start w:val="1"/>
+      <w:numFmt w:val="bullet"/>
+      <w:lvlText w:val="o"/>
+      <w:lvlJc w:val="left"/>
+      <w:pPr>
+        <w:ind w:left="3600" w:hanging="360"/>
+      </w:pPr>
+      <w:rPr>
+        <w:rFonts w:ascii="Courier New" w:hAnsi="Courier New" w:cs="Courier New" w:hint="default"/>
+      </w:rPr>
+    </w:lvl>
+    <w:lvl w:ilvl="5" w:tplc="04090005" w:tentative="1">
+      <w:start w:val="1"/>
+      <w:numFmt w:val="bullet"/>
+      <w:lvlText w:val=""/>
+      <w:lvlJc w:val="left"/>
+      <w:pPr>
+        <w:ind w:left="4320" w:hanging="360"/>
+      </w:pPr>
+      <w:rPr>
+        <w:rFonts w:ascii="Wingdings" w:hAnsi="Wingdings" w:hint="default"/>
+      </w:rPr>
+    </w:lvl>
+    <w:lvl w:ilvl="6" w:tplc="04090001" w:tentative="1">
+      <w:start w:val="1"/>
+      <w:numFmt w:val="bullet"/>
+      <w:lvlText w:val=""/>
+      <w:lvlJc w:val="left"/>
+      <w:pPr>
+        <w:ind w:left="5040" w:hanging="360"/>
+      </w:pPr>
+      <w:rPr>
+        <w:rFonts w:ascii="Symbol" w:hAnsi="Symbol" w:hint="default"/>
+      </w:rPr>
+    </w:lvl>
+    <w:lvl w:ilvl="7" w:tplc="04090003" w:tentative="1">
+      <w:start w:val="1"/>
+      <w:numFmt w:val="bullet"/>
+      <w:lvlText w:val="o"/>
+      <w:lvlJc w:val="left"/>
+      <w:pPr>
+        <w:ind w:left="5760" w:hanging="360"/>
+      </w:pPr>
+      <w:rPr>
+        <w:rFonts w:ascii="Courier New" w:hAnsi="Courier New" w:cs="Courier New" w:hint="default"/>
+      </w:rPr>
+    </w:lvl>
+    <w:lvl w:ilvl="8" w:tplc="04090005" w:tentative="1">
+      <w:start w:val="1"/>
+      <w:numFmt w:val="bullet"/>
+      <w:lvlText w:val=""/>
+      <w:lvlJc w:val="left"/>
+      <w:pPr>
+        <w:ind w:left="6480" w:hanging="360"/>
+      </w:pPr>
+      <w:rPr>
+        <w:rFonts w:ascii="Wingdings" w:hAnsi="Wingdings" w:hint="default"/>
+      </w:rPr>
+    </w:lvl>
+  </w:abstractNum>
+  <w:abstractNum w:abstractNumId="2" w15:restartNumberingAfterBreak="0">
+    <w:nsid w:val="2FA80A0B"/>
+    <w:multiLevelType w:val="hybridMultilevel"/>
+    <w:tmpl w:val="C6125298"/>
+    <w:lvl w:ilvl="0" w:tplc="04090001">
+      <w:start w:val="1"/>
+      <w:numFmt w:val="bullet"/>
+      <w:lvlText w:val=""/>
+      <w:lvlJc w:val="left"/>
+      <w:pPr>
+        <w:ind w:left="720" w:hanging="360"/>
+      </w:pPr>
+      <w:rPr>
+        <w:rFonts w:ascii="Symbol" w:hAnsi="Symbol" w:hint="default"/>
+      </w:rPr>
+    </w:lvl>
+    <w:lvl w:ilvl="1" w:tplc="04090003" w:tentative="1">
+      <w:start w:val="1"/>
+      <w:numFmt w:val="bullet"/>
+      <w:lvlText w:val="o"/>
+      <w:lvlJc w:val="left"/>
+      <w:pPr>
+        <w:ind w:left="1440" w:hanging="360"/>
+      </w:pPr>
+      <w:rPr>
+        <w:rFonts w:ascii="Courier New" w:hAnsi="Courier New" w:cs="Courier New" w:hint="default"/>
+      </w:rPr>
+    </w:lvl>
+    <w:lvl w:ilvl="2" w:tplc="04090005" w:tentative="1">
+      <w:start w:val="1"/>
+      <w:numFmt w:val="bullet"/>
+      <w:lvlText w:val=""/>
+      <w:lvlJc w:val="left"/>
+      <w:pPr>
+        <w:ind w:left="2160" w:hanging="360"/>
+      </w:pPr>
+      <w:rPr>
+        <w:rFonts w:ascii="Wingdings" w:hAnsi="Wingdings" w:hint="default"/>
+      </w:rPr>
+    </w:lvl>
+    <w:lvl w:ilvl="3" w:tplc="04090001" w:tentative="1">
+      <w:start w:val="1"/>
+      <w:numFmt w:val="bullet"/>
+      <w:lvlText w:val=""/>
+      <w:lvlJc w:val="left"/>
+      <w:pPr>
+        <w:ind w:left="2880" w:hanging="360"/>
+      </w:pPr>
+      <w:rPr>
+        <w:rFonts w:ascii="Symbol" w:hAnsi="Symbol" w:hint="default"/>
+      </w:rPr>
+    </w:lvl>
+    <w:lvl w:ilvl="4" w:tplc="04090003" w:tentative="1">
+      <w:start w:val="1"/>
+      <w:numFmt w:val="bullet"/>
+      <w:lvlText w:val="o"/>
+      <w:lvlJc w:val="left"/>
+      <w:pPr>
+        <w:ind w:left="3600" w:hanging="360"/>
+      </w:pPr>
+      <w:rPr>
+        <w:rFonts w:ascii="Courier New" w:hAnsi="Courier New" w:cs="Courier New" w:hint="default"/>
+      </w:rPr>
+    </w:lvl>
+    <w:lvl w:ilvl="5" w:tplc="04090005" w:tentative="1">
+      <w:start w:val="1"/>
+      <w:numFmt w:val="bullet"/>
+      <w:lvlText w:val=""/>
+      <w:lvlJc w:val="left"/>
+      <w:pPr>
+        <w:ind w:left="4320" w:hanging="360"/>
+      </w:pPr>
+      <w:rPr>
+        <w:rFonts w:ascii="Wingdings" w:hAnsi="Wingdings" w:hint="default"/>
+      </w:rPr>
+    </w:lvl>
+    <w:lvl w:ilvl="6" w:tplc="04090001" w:tentative="1">
+      <w:start w:val="1"/>
+      <w:numFmt w:val="bullet"/>
+      <w:lvlText w:val=""/>
+      <w:lvlJc w:val="left"/>
+      <w:pPr>
+        <w:ind w:left="5040" w:hanging="360"/>
+      </w:pPr>
+      <w:rPr>
+        <w:rFonts w:ascii="Symbol" w:hAnsi="Symbol" w:hint="default"/>
+      </w:rPr>
+    </w:lvl>
+    <w:lvl w:ilvl="7" w:tplc="04090003" w:tentative="1">
+      <w:start w:val="1"/>
+      <w:numFmt w:val="bullet"/>
+      <w:lvlText w:val="o"/>
+      <w:lvlJc w:val="left"/>
+      <w:pPr>
+        <w:ind w:left="5760" w:hanging="360"/>
+      </w:pPr>
+      <w:rPr>
+        <w:rFonts w:ascii="Courier New" w:hAnsi="Courier New" w:cs="Courier New" w:hint="default"/>
+      </w:rPr>
+    </w:lvl>
+    <w:lvl w:ilvl="8" w:tplc="04090005" w:tentative="1">
+      <w:start w:val="1"/>
+      <w:numFmt w:val="bullet"/>
+      <w:lvlText w:val=""/>
+      <w:lvlJc w:val="left"/>
+      <w:pPr>
+        <w:ind w:left="6480" w:hanging="360"/>
+      </w:pPr>
+      <w:rPr>
+        <w:rFonts w:ascii="Wingdings" w:hAnsi="Wingdings" w:hint="default"/>
+      </w:rPr>
+    </w:lvl>
+  </w:abstractNum>
+  <w:abstractNum w:abstractNumId="3" w15:restartNumberingAfterBreak="0">
+    <w:nsid w:val="35A07B2A"/>
+    <w:multiLevelType w:val="hybridMultilevel"/>
+    <w:tmpl w:val="99BAF0C2"/>
+    <w:lvl w:ilvl="0" w:tplc="04090001">
+      <w:start w:val="1"/>
+      <w:numFmt w:val="bullet"/>
+      <w:lvlText w:val=""/>
+      <w:lvlJc w:val="left"/>
+      <w:pPr>
+        <w:ind w:left="720" w:hanging="360"/>
+      </w:pPr>
+      <w:rPr>
+        <w:rFonts w:ascii="Symbol" w:hAnsi="Symbol" w:hint="default"/>
+      </w:rPr>
+    </w:lvl>
+    <w:lvl w:ilvl="1" w:tplc="04090003" w:tentative="1">
+      <w:start w:val="1"/>
+      <w:numFmt w:val="bullet"/>
+      <w:lvlText w:val="o"/>
+      <w:lvlJc w:val="left"/>
+      <w:pPr>
+        <w:ind w:left="1440" w:hanging="360"/>
+      </w:pPr>
+      <w:rPr>
+        <w:rFonts w:ascii="Courier New" w:hAnsi="Courier New" w:cs="Courier New" w:hint="default"/>
+      </w:rPr>
+    </w:lvl>
+    <w:lvl w:ilvl="2" w:tplc="04090005" w:tentative="1">
+      <w:start w:val="1"/>
+      <w:numFmt w:val="bullet"/>
+      <w:lvlText w:val=""/>
+      <w:lvlJc w:val="left"/>
+      <w:pPr>
+        <w:ind w:left="2160" w:hanging="360"/>
+      </w:pPr>
+      <w:rPr>
+        <w:rFonts w:ascii="Wingdings" w:hAnsi="Wingdings" w:hint="default"/>
+      </w:rPr>
+    </w:lvl>
+    <w:lvl w:ilvl="3" w:tplc="04090001" w:tentative="1">
+      <w:start w:val="1"/>
+      <w:numFmt w:val="bullet"/>
+      <w:lvlText w:val=""/>
+      <w:lvlJc w:val="left"/>
+      <w:pPr>
+        <w:ind w:left="2880" w:hanging="360"/>
+      </w:pPr>
+      <w:rPr>
+        <w:rFonts w:ascii="Symbol" w:hAnsi="Symbol" w:hint="default"/>
+      </w:rPr>
+    </w:lvl>
+    <w:lvl w:ilvl="4" w:tplc="04090003" w:tentative="1">
+      <w:start w:val="1"/>
+      <w:numFmt w:val="bullet"/>
+      <w:lvlText w:val="o"/>
+      <w:lvlJc w:val="left"/>
+      <w:pPr>
+        <w:ind w:left="3600" w:hanging="360"/>
+      </w:pPr>
+      <w:rPr>
+        <w:rFonts w:ascii="Courier New" w:hAnsi="Courier New" w:cs="Courier New" w:hint="default"/>
+      </w:rPr>
+    </w:lvl>
+    <w:lvl w:ilvl="5" w:tplc="04090005" w:tentative="1">
+      <w:start w:val="1"/>
+      <w:numFmt w:val="bullet"/>
+      <w:lvlText w:val=""/>
+      <w:lvlJc w:val="left"/>
+      <w:pPr>
+        <w:ind w:left="4320" w:hanging="360"/>
+      </w:pPr>
+      <w:rPr>
+        <w:rFonts w:ascii="Wingdings" w:hAnsi="Wingdings" w:hint="default"/>
+      </w:rPr>
+    </w:lvl>
+    <w:lvl w:ilvl="6" w:tplc="04090001" w:tentative="1">
+      <w:start w:val="1"/>
+      <w:numFmt w:val="bullet"/>
+      <w:lvlText w:val=""/>
+      <w:lvlJc w:val="left"/>
+      <w:pPr>
+        <w:ind w:left="5040" w:hanging="360"/>
+      </w:pPr>
+      <w:rPr>
+        <w:rFonts w:ascii="Symbol" w:hAnsi="Symbol" w:hint="default"/>
+      </w:rPr>
+    </w:lvl>
+    <w:lvl w:ilvl="7" w:tplc="04090003" w:tentative="1">
+      <w:start w:val="1"/>
+      <w:numFmt w:val="bullet"/>
+      <w:lvlText w:val="o"/>
+      <w:lvlJc w:val="left"/>
+      <w:pPr>
+        <w:ind w:left="5760" w:hanging="360"/>
+      </w:pPr>
+      <w:rPr>
+        <w:rFonts w:ascii="Courier New" w:hAnsi="Courier New" w:cs="Courier New" w:hint="default"/>
+      </w:rPr>
+    </w:lvl>
+    <w:lvl w:ilvl="8" w:tplc="04090005" w:tentative="1">
+      <w:start w:val="1"/>
+      <w:numFmt w:val="bullet"/>
+      <w:lvlText w:val=""/>
+      <w:lvlJc w:val="left"/>
+      <w:pPr>
+        <w:ind w:left="6480" w:hanging="360"/>
+      </w:pPr>
+      <w:rPr>
+        <w:rFonts w:ascii="Wingdings" w:hAnsi="Wingdings" w:hint="default"/>
+      </w:rPr>
+    </w:lvl>
+  </w:abstractNum>
+  <w:abstractNum w:abstractNumId="4" w15:restartNumberingAfterBreak="0">
     <w:nsid w:val="37993119"/>
     <w:multiLevelType w:val="hybridMultilevel"/>
     <w:tmpl w:val="B9B49C76"/>
@@ -790,7 +1635,233 @@
       </w:pPr>
     </w:lvl>
   </w:abstractNum>
-  <w:abstractNum w:abstractNumId="1" w15:restartNumberingAfterBreak="0">
+  <w:abstractNum w:abstractNumId="5" w15:restartNumberingAfterBreak="0">
+    <w:nsid w:val="46E91961"/>
+    <w:multiLevelType w:val="hybridMultilevel"/>
+    <w:tmpl w:val="634248A0"/>
+    <w:lvl w:ilvl="0" w:tplc="04090001">
+      <w:start w:val="1"/>
+      <w:numFmt w:val="bullet"/>
+      <w:lvlText w:val=""/>
+      <w:lvlJc w:val="left"/>
+      <w:pPr>
+        <w:ind w:left="720" w:hanging="360"/>
+      </w:pPr>
+      <w:rPr>
+        <w:rFonts w:ascii="Symbol" w:hAnsi="Symbol" w:hint="default"/>
+      </w:rPr>
+    </w:lvl>
+    <w:lvl w:ilvl="1" w:tplc="04090003" w:tentative="1">
+      <w:start w:val="1"/>
+      <w:numFmt w:val="bullet"/>
+      <w:lvlText w:val="o"/>
+      <w:lvlJc w:val="left"/>
+      <w:pPr>
+        <w:ind w:left="1440" w:hanging="360"/>
+      </w:pPr>
+      <w:rPr>
+        <w:rFonts w:ascii="Courier New" w:hAnsi="Courier New" w:cs="Courier New" w:hint="default"/>
+      </w:rPr>
+    </w:lvl>
+    <w:lvl w:ilvl="2" w:tplc="04090005" w:tentative="1">
+      <w:start w:val="1"/>
+      <w:numFmt w:val="bullet"/>
+      <w:lvlText w:val=""/>
+      <w:lvlJc w:val="left"/>
+      <w:pPr>
+        <w:ind w:left="2160" w:hanging="360"/>
+      </w:pPr>
+      <w:rPr>
+        <w:rFonts w:ascii="Wingdings" w:hAnsi="Wingdings" w:hint="default"/>
+      </w:rPr>
+    </w:lvl>
+    <w:lvl w:ilvl="3" w:tplc="04090001" w:tentative="1">
+      <w:start w:val="1"/>
+      <w:numFmt w:val="bullet"/>
+      <w:lvlText w:val=""/>
+      <w:lvlJc w:val="left"/>
+      <w:pPr>
+        <w:ind w:left="2880" w:hanging="360"/>
+      </w:pPr>
+      <w:rPr>
+        <w:rFonts w:ascii="Symbol" w:hAnsi="Symbol" w:hint="default"/>
+      </w:rPr>
+    </w:lvl>
+    <w:lvl w:ilvl="4" w:tplc="04090003" w:tentative="1">
+      <w:start w:val="1"/>
+      <w:numFmt w:val="bullet"/>
+      <w:lvlText w:val="o"/>
+      <w:lvlJc w:val="left"/>
+      <w:pPr>
+        <w:ind w:left="3600" w:hanging="360"/>
+      </w:pPr>
+      <w:rPr>
+        <w:rFonts w:ascii="Courier New" w:hAnsi="Courier New" w:cs="Courier New" w:hint="default"/>
+      </w:rPr>
+    </w:lvl>
+    <w:lvl w:ilvl="5" w:tplc="04090005" w:tentative="1">
+      <w:start w:val="1"/>
+      <w:numFmt w:val="bullet"/>
+      <w:lvlText w:val=""/>
+      <w:lvlJc w:val="left"/>
+      <w:pPr>
+        <w:ind w:left="4320" w:hanging="360"/>
+      </w:pPr>
+      <w:rPr>
+        <w:rFonts w:ascii="Wingdings" w:hAnsi="Wingdings" w:hint="default"/>
+      </w:rPr>
+    </w:lvl>
+    <w:lvl w:ilvl="6" w:tplc="04090001" w:tentative="1">
+      <w:start w:val="1"/>
+      <w:numFmt w:val="bullet"/>
+      <w:lvlText w:val=""/>
+      <w:lvlJc w:val="left"/>
+      <w:pPr>
+        <w:ind w:left="5040" w:hanging="360"/>
+      </w:pPr>
+      <w:rPr>
+        <w:rFonts w:ascii="Symbol" w:hAnsi="Symbol" w:hint="default"/>
+      </w:rPr>
+    </w:lvl>
+    <w:lvl w:ilvl="7" w:tplc="04090003" w:tentative="1">
+      <w:start w:val="1"/>
+      <w:numFmt w:val="bullet"/>
+      <w:lvlText w:val="o"/>
+      <w:lvlJc w:val="left"/>
+      <w:pPr>
+        <w:ind w:left="5760" w:hanging="360"/>
+      </w:pPr>
+      <w:rPr>
+        <w:rFonts w:ascii="Courier New" w:hAnsi="Courier New" w:cs="Courier New" w:hint="default"/>
+      </w:rPr>
+    </w:lvl>
+    <w:lvl w:ilvl="8" w:tplc="04090005" w:tentative="1">
+      <w:start w:val="1"/>
+      <w:numFmt w:val="bullet"/>
+      <w:lvlText w:val=""/>
+      <w:lvlJc w:val="left"/>
+      <w:pPr>
+        <w:ind w:left="6480" w:hanging="360"/>
+      </w:pPr>
+      <w:rPr>
+        <w:rFonts w:ascii="Wingdings" w:hAnsi="Wingdings" w:hint="default"/>
+      </w:rPr>
+    </w:lvl>
+  </w:abstractNum>
+  <w:abstractNum w:abstractNumId="6" w15:restartNumberingAfterBreak="0">
+    <w:nsid w:val="6FDF1911"/>
+    <w:multiLevelType w:val="hybridMultilevel"/>
+    <w:tmpl w:val="B3986BD8"/>
+    <w:lvl w:ilvl="0" w:tplc="04090001">
+      <w:start w:val="1"/>
+      <w:numFmt w:val="bullet"/>
+      <w:lvlText w:val=""/>
+      <w:lvlJc w:val="left"/>
+      <w:pPr>
+        <w:ind w:left="720" w:hanging="360"/>
+      </w:pPr>
+      <w:rPr>
+        <w:rFonts w:ascii="Symbol" w:hAnsi="Symbol" w:hint="default"/>
+      </w:rPr>
+    </w:lvl>
+    <w:lvl w:ilvl="1" w:tplc="04090003" w:tentative="1">
+      <w:start w:val="1"/>
+      <w:numFmt w:val="bullet"/>
+      <w:lvlText w:val="o"/>
+      <w:lvlJc w:val="left"/>
+      <w:pPr>
+        <w:ind w:left="1440" w:hanging="360"/>
+      </w:pPr>
+      <w:rPr>
+        <w:rFonts w:ascii="Courier New" w:hAnsi="Courier New" w:cs="Courier New" w:hint="default"/>
+      </w:rPr>
+    </w:lvl>
+    <w:lvl w:ilvl="2" w:tplc="04090005" w:tentative="1">
+      <w:start w:val="1"/>
+      <w:numFmt w:val="bullet"/>
+      <w:lvlText w:val=""/>
+      <w:lvlJc w:val="left"/>
+      <w:pPr>
+        <w:ind w:left="2160" w:hanging="360"/>
+      </w:pPr>
+      <w:rPr>
+        <w:rFonts w:ascii="Wingdings" w:hAnsi="Wingdings" w:hint="default"/>
+      </w:rPr>
+    </w:lvl>
+    <w:lvl w:ilvl="3" w:tplc="04090001" w:tentative="1">
+      <w:start w:val="1"/>
+      <w:numFmt w:val="bullet"/>
+      <w:lvlText w:val=""/>
+      <w:lvlJc w:val="left"/>
+      <w:pPr>
+        <w:ind w:left="2880" w:hanging="360"/>
+      </w:pPr>
+      <w:rPr>
+        <w:rFonts w:ascii="Symbol" w:hAnsi="Symbol" w:hint="default"/>
+      </w:rPr>
+    </w:lvl>
+    <w:lvl w:ilvl="4" w:tplc="04090003" w:tentative="1">
+      <w:start w:val="1"/>
+      <w:numFmt w:val="bullet"/>
+      <w:lvlText w:val="o"/>
+      <w:lvlJc w:val="left"/>
+      <w:pPr>
+        <w:ind w:left="3600" w:hanging="360"/>
+      </w:pPr>
+      <w:rPr>
+        <w:rFonts w:ascii="Courier New" w:hAnsi="Courier New" w:cs="Courier New" w:hint="default"/>
+      </w:rPr>
+    </w:lvl>
+    <w:lvl w:ilvl="5" w:tplc="04090005" w:tentative="1">
+      <w:start w:val="1"/>
+      <w:numFmt w:val="bullet"/>
+      <w:lvlText w:val=""/>
+      <w:lvlJc w:val="left"/>
+      <w:pPr>
+        <w:ind w:left="4320" w:hanging="360"/>
+      </w:pPr>
+      <w:rPr>
+        <w:rFonts w:ascii="Wingdings" w:hAnsi="Wingdings" w:hint="default"/>
+      </w:rPr>
+    </w:lvl>
+    <w:lvl w:ilvl="6" w:tplc="04090001" w:tentative="1">
+      <w:start w:val="1"/>
+      <w:numFmt w:val="bullet"/>
+      <w:lvlText w:val=""/>
+      <w:lvlJc w:val="left"/>
+      <w:pPr>
+        <w:ind w:left="5040" w:hanging="360"/>
+      </w:pPr>
+      <w:rPr>
+        <w:rFonts w:ascii="Symbol" w:hAnsi="Symbol" w:hint="default"/>
+      </w:rPr>
+    </w:lvl>
+    <w:lvl w:ilvl="7" w:tplc="04090003" w:tentative="1">
+      <w:start w:val="1"/>
+      <w:numFmt w:val="bullet"/>
+      <w:lvlText w:val="o"/>
+      <w:lvlJc w:val="left"/>
+      <w:pPr>
+        <w:ind w:left="5760" w:hanging="360"/>
+      </w:pPr>
+      <w:rPr>
+        <w:rFonts w:ascii="Courier New" w:hAnsi="Courier New" w:cs="Courier New" w:hint="default"/>
+      </w:rPr>
+    </w:lvl>
+    <w:lvl w:ilvl="8" w:tplc="04090005" w:tentative="1">
+      <w:start w:val="1"/>
+      <w:numFmt w:val="bullet"/>
+      <w:lvlText w:val=""/>
+      <w:lvlJc w:val="left"/>
+      <w:pPr>
+        <w:ind w:left="6480" w:hanging="360"/>
+      </w:pPr>
+      <w:rPr>
+        <w:rFonts w:ascii="Wingdings" w:hAnsi="Wingdings" w:hint="default"/>
+      </w:rPr>
+    </w:lvl>
+  </w:abstractNum>
+  <w:abstractNum w:abstractNumId="7" w15:restartNumberingAfterBreak="0">
     <w:nsid w:val="79B13F4A"/>
     <w:multiLevelType w:val="hybridMultilevel"/>
     <w:tmpl w:val="89FAB692"/>
@@ -904,10 +1975,28 @@
     </w:lvl>
   </w:abstractNum>
   <w:num w:numId="1" w16cid:durableId="1921138477">
+    <w:abstractNumId w:val="4"/>
+  </w:num>
+  <w:num w:numId="2" w16cid:durableId="51003352">
+    <w:abstractNumId w:val="7"/>
+  </w:num>
+  <w:num w:numId="3" w16cid:durableId="1966765054">
+    <w:abstractNumId w:val="2"/>
+  </w:num>
+  <w:num w:numId="4" w16cid:durableId="923682142">
+    <w:abstractNumId w:val="6"/>
+  </w:num>
+  <w:num w:numId="5" w16cid:durableId="336617606">
+    <w:abstractNumId w:val="5"/>
+  </w:num>
+  <w:num w:numId="6" w16cid:durableId="1180588278">
     <w:abstractNumId w:val="0"/>
   </w:num>
-  <w:num w:numId="2" w16cid:durableId="51003352">
+  <w:num w:numId="7" w16cid:durableId="159776908">
     <w:abstractNumId w:val="1"/>
+  </w:num>
+  <w:num w:numId="8" w16cid:durableId="1356345988">
+    <w:abstractNumId w:val="3"/>
   </w:num>
 </w:numbering>
 </file>
@@ -1515,6 +2604,7 @@
   <w:style w:type="character" w:default="1" w:styleId="DefaultParagraphFont">
     <w:name w:val="Default Paragraph Font"/>
     <w:uiPriority w:val="1"/>
+    <w:semiHidden/>
     <w:unhideWhenUsed/>
   </w:style>
   <w:style w:type="table" w:default="1" w:styleId="TableNormal">

</xml_diff>